<commit_message>
Week 1 Journal Completed
</commit_message>
<xml_diff>
--- a/Week_1_Journal.docx
+++ b/Week_1_Journal.docx
@@ -16,12 +16,13 @@
           <w:b/>
           <w:bCs/>
         </w:rPr>
-        <w:t>Learning Journal Template</w:t>
-      </w:r>
-    </w:p>
-    <w:p>
-      <w:pPr>
-        <w:spacing w:after="0" w:line="240" w:lineRule="auto"/>
+        <w:t>Week 1 – Learning Journal</w:t>
+      </w:r>
+    </w:p>
+    <w:p>
+      <w:pPr>
+        <w:spacing w:after="0" w:line="240" w:lineRule="auto"/>
+        <w:jc w:val="both"/>
       </w:pPr>
       <w:r>
         <w:rPr>
@@ -31,17 +32,24 @@
         <w:t xml:space="preserve">Student Name: </w:t>
       </w:r>
       <w:r>
-        <w:t>[Your Name]</w:t>
-      </w:r>
-    </w:p>
-    <w:p>
-      <w:pPr>
-        <w:spacing w:after="0" w:line="240" w:lineRule="auto"/>
-      </w:pPr>
-    </w:p>
-    <w:p>
-      <w:pPr>
-        <w:spacing w:after="0" w:line="240" w:lineRule="auto"/>
+        <w:t xml:space="preserve">Karthik </w:t>
+      </w:r>
+      <w:proofErr w:type="spellStart"/>
+      <w:r>
+        <w:t>Dammu</w:t>
+      </w:r>
+      <w:proofErr w:type="spellEnd"/>
+    </w:p>
+    <w:p>
+      <w:pPr>
+        <w:spacing w:after="0" w:line="240" w:lineRule="auto"/>
+        <w:jc w:val="both"/>
+      </w:pPr>
+    </w:p>
+    <w:p>
+      <w:pPr>
+        <w:spacing w:after="0" w:line="240" w:lineRule="auto"/>
+        <w:jc w:val="both"/>
       </w:pPr>
       <w:r>
         <w:rPr>
@@ -51,17 +59,22 @@
         <w:t>Course:</w:t>
       </w:r>
       <w:r>
-        <w:t xml:space="preserve"> [Course Title]</w:t>
-      </w:r>
-    </w:p>
-    <w:p>
-      <w:pPr>
-        <w:spacing w:after="0" w:line="240" w:lineRule="auto"/>
-      </w:pPr>
-    </w:p>
-    <w:p>
-      <w:pPr>
-        <w:spacing w:after="0" w:line="240" w:lineRule="auto"/>
+        <w:t xml:space="preserve"> </w:t>
+      </w:r>
+      <w:r>
+        <w:t>Software Project Management</w:t>
+      </w:r>
+    </w:p>
+    <w:p>
+      <w:pPr>
+        <w:spacing w:after="0" w:line="240" w:lineRule="auto"/>
+        <w:jc w:val="both"/>
+      </w:pPr>
+    </w:p>
+    <w:p>
+      <w:pPr>
+        <w:spacing w:after="0" w:line="240" w:lineRule="auto"/>
+        <w:jc w:val="both"/>
       </w:pPr>
       <w:r>
         <w:rPr>
@@ -71,25 +84,19 @@
         <w:t>Journal URL:</w:t>
       </w:r>
       <w:r>
-        <w:t xml:space="preserve"> [Insert </w:t>
-      </w:r>
-      <w:proofErr w:type="gramStart"/>
-      <w:r>
-        <w:t>Publicly-accessible</w:t>
-      </w:r>
-      <w:proofErr w:type="gramEnd"/>
-      <w:r>
-        <w:t xml:space="preserve"> Cloud Service URL]</w:t>
-      </w:r>
-    </w:p>
-    <w:p>
-      <w:pPr>
-        <w:spacing w:after="0" w:line="240" w:lineRule="auto"/>
-      </w:pPr>
-    </w:p>
-    <w:p>
-      <w:pPr>
-        <w:spacing w:after="0" w:line="240" w:lineRule="auto"/>
+        <w:t xml:space="preserve"> </w:t>
+      </w:r>
+    </w:p>
+    <w:p>
+      <w:pPr>
+        <w:spacing w:after="0" w:line="240" w:lineRule="auto"/>
+        <w:jc w:val="both"/>
+      </w:pPr>
+    </w:p>
+    <w:p>
+      <w:pPr>
+        <w:spacing w:after="0" w:line="240" w:lineRule="auto"/>
+        <w:jc w:val="both"/>
       </w:pPr>
       <w:r>
         <w:rPr>
@@ -99,17 +106,40 @@
         <w:t>Week 1:</w:t>
       </w:r>
       <w:r>
-        <w:t xml:space="preserve"> [Insert Date Range]</w:t>
-      </w:r>
-    </w:p>
-    <w:p>
-      <w:pPr>
-        <w:spacing w:after="0" w:line="240" w:lineRule="auto"/>
-      </w:pPr>
-    </w:p>
-    <w:p>
-      <w:pPr>
-        <w:spacing w:after="0" w:line="240" w:lineRule="auto"/>
+        <w:t xml:space="preserve"> </w:t>
+      </w:r>
+      <w:r>
+        <w:t>18</w:t>
+      </w:r>
+      <w:r>
+        <w:rPr>
+          <w:vertAlign w:val="superscript"/>
+        </w:rPr>
+        <w:t>th</w:t>
+      </w:r>
+      <w:r>
+        <w:t xml:space="preserve"> 2024 – 24</w:t>
+      </w:r>
+      <w:r>
+        <w:rPr>
+          <w:vertAlign w:val="superscript"/>
+        </w:rPr>
+        <w:t>th</w:t>
+      </w:r>
+      <w:r>
+        <w:t xml:space="preserve"> Jan 2024</w:t>
+      </w:r>
+    </w:p>
+    <w:p>
+      <w:pPr>
+        <w:spacing w:after="0" w:line="240" w:lineRule="auto"/>
+        <w:jc w:val="both"/>
+      </w:pPr>
+    </w:p>
+    <w:p>
+      <w:pPr>
+        <w:spacing w:after="0" w:line="240" w:lineRule="auto"/>
+        <w:jc w:val="both"/>
       </w:pPr>
       <w:r>
         <w:rPr>
@@ -119,17 +149,28 @@
         <w:t xml:space="preserve">Date: </w:t>
       </w:r>
       <w:r>
-        <w:t>[Insert Date]</w:t>
-      </w:r>
-    </w:p>
-    <w:p>
-      <w:pPr>
-        <w:spacing w:after="0" w:line="240" w:lineRule="auto"/>
-      </w:pPr>
-    </w:p>
-    <w:p>
-      <w:pPr>
-        <w:spacing w:after="0" w:line="240" w:lineRule="auto"/>
+        <w:t>23</w:t>
+      </w:r>
+      <w:r>
+        <w:rPr>
+          <w:vertAlign w:val="superscript"/>
+        </w:rPr>
+        <w:t>rd</w:t>
+      </w:r>
+      <w:r>
+        <w:t xml:space="preserve"> Jan 2024</w:t>
+      </w:r>
+    </w:p>
+    <w:p>
+      <w:pPr>
+        <w:spacing w:after="0" w:line="240" w:lineRule="auto"/>
+        <w:jc w:val="both"/>
+      </w:pPr>
+    </w:p>
+    <w:p>
+      <w:pPr>
+        <w:spacing w:after="0" w:line="240" w:lineRule="auto"/>
+        <w:jc w:val="both"/>
         <w:rPr>
           <w:b/>
           <w:bCs/>
@@ -145,28 +186,285 @@
     </w:p>
     <w:p>
       <w:pPr>
-        <w:spacing w:after="0" w:line="240" w:lineRule="auto"/>
-      </w:pPr>
-      <w:r>
-        <w:t>Summarize the main concepts covered in this week's sessions.</w:t>
-      </w:r>
-    </w:p>
-    <w:p>
-      <w:pPr>
-        <w:spacing w:after="0" w:line="240" w:lineRule="auto"/>
-      </w:pPr>
-      <w:r>
-        <w:t>Include any new terms, methodologies, or frameworks introduced.</w:t>
-      </w:r>
-    </w:p>
-    <w:p>
-      <w:pPr>
-        <w:spacing w:after="0" w:line="240" w:lineRule="auto"/>
-      </w:pPr>
-    </w:p>
-    <w:p>
-      <w:pPr>
-        <w:spacing w:after="0" w:line="240" w:lineRule="auto"/>
+        <w:pStyle w:val="ListParagraph"/>
+        <w:numPr>
+          <w:ilvl w:val="0"/>
+          <w:numId w:val="2"/>
+        </w:numPr>
+        <w:spacing w:after="0" w:line="240" w:lineRule="auto"/>
+        <w:jc w:val="both"/>
+      </w:pPr>
+      <w:r>
+        <w:rPr>
+          <w:b/>
+          <w:bCs/>
+        </w:rPr>
+        <w:t>Project Management and Software Project Management</w:t>
+      </w:r>
+      <w:r>
+        <w:t>:</w:t>
+      </w:r>
+      <w:r>
+        <w:t xml:space="preserve"> How s</w:t>
+      </w:r>
+      <w:r>
+        <w:t xml:space="preserve">oftware project management is a specialized subset of project management, </w:t>
+      </w:r>
+      <w:r>
+        <w:t xml:space="preserve">the combination of </w:t>
+      </w:r>
+      <w:r>
+        <w:t xml:space="preserve">general project management principles with software engineering </w:t>
+      </w:r>
+      <w:r>
+        <w:t>principles</w:t>
+      </w:r>
+      <w:r>
+        <w:t xml:space="preserve"> to efficiently develop and maintain software products. Th</w:t>
+      </w:r>
+      <w:r>
+        <w:t>is</w:t>
+      </w:r>
+      <w:r>
+        <w:t xml:space="preserve"> integration aims to optimize resource utilization, minimize costs, and ensure timely delivery while adhering to high-quality software development practices</w:t>
+      </w:r>
+      <w:r>
+        <w:t>.</w:t>
+      </w:r>
+    </w:p>
+    <w:p>
+      <w:pPr>
+        <w:pStyle w:val="ListParagraph"/>
+        <w:numPr>
+          <w:ilvl w:val="0"/>
+          <w:numId w:val="2"/>
+        </w:numPr>
+        <w:spacing w:after="0" w:line="240" w:lineRule="auto"/>
+        <w:jc w:val="both"/>
+      </w:pPr>
+      <w:r>
+        <w:rPr>
+          <w:b/>
+          <w:bCs/>
+        </w:rPr>
+        <w:t>The importance of software projects</w:t>
+      </w:r>
+      <w:r>
+        <w:t>:</w:t>
+      </w:r>
+      <w:r>
+        <w:t xml:space="preserve"> </w:t>
+      </w:r>
+      <w:r>
+        <w:t>The way IT and Software Industry has become a necessity in more than the ways that we can think about. The important role that it plays in global economy and current society.</w:t>
+      </w:r>
+    </w:p>
+    <w:p>
+      <w:pPr>
+        <w:pStyle w:val="ListParagraph"/>
+        <w:numPr>
+          <w:ilvl w:val="0"/>
+          <w:numId w:val="2"/>
+        </w:numPr>
+        <w:spacing w:after="0" w:line="240" w:lineRule="auto"/>
+        <w:jc w:val="both"/>
+      </w:pPr>
+      <w:r>
+        <w:rPr>
+          <w:b/>
+          <w:bCs/>
+        </w:rPr>
+        <w:t>The various problems and hurdles faced while managing a project</w:t>
+      </w:r>
+      <w:r>
+        <w:t>:</w:t>
+      </w:r>
+      <w:r>
+        <w:t xml:space="preserve"> There are many problems which could disrupt a phase of the project or the whole project combined. Such problems include of lack of skills, tools and techniques, ambiguous goals and requirements and so on. The earlier these problems are taken care of; it is more likely to meet the customer satisfaction and reach the end goal.</w:t>
+      </w:r>
+    </w:p>
+    <w:p>
+      <w:pPr>
+        <w:pStyle w:val="ListParagraph"/>
+        <w:numPr>
+          <w:ilvl w:val="0"/>
+          <w:numId w:val="2"/>
+        </w:numPr>
+        <w:spacing w:after="0" w:line="240" w:lineRule="auto"/>
+        <w:jc w:val="both"/>
+      </w:pPr>
+      <w:r>
+        <w:rPr>
+          <w:b/>
+          <w:bCs/>
+        </w:rPr>
+        <w:t>A small introduction on how to become a successful software project manager</w:t>
+      </w:r>
+      <w:r>
+        <w:t>:</w:t>
+      </w:r>
+      <w:r>
+        <w:t xml:space="preserve"> Using technology and human involvement, project management can be made efficient, minimize errors and ensure that there are measurable outputs.</w:t>
+      </w:r>
+    </w:p>
+    <w:p>
+      <w:pPr>
+        <w:pStyle w:val="ListParagraph"/>
+        <w:numPr>
+          <w:ilvl w:val="0"/>
+          <w:numId w:val="2"/>
+        </w:numPr>
+        <w:spacing w:after="0" w:line="240" w:lineRule="auto"/>
+        <w:jc w:val="both"/>
+      </w:pPr>
+      <w:r>
+        <w:rPr>
+          <w:b/>
+          <w:bCs/>
+        </w:rPr>
+        <w:t>The process of managing a project</w:t>
+      </w:r>
+      <w:r>
+        <w:t>:</w:t>
+      </w:r>
+      <w:r>
+        <w:t xml:space="preserve"> Each stage in the process of software engineering is dependent on its successor stage. Preferably in software engineering, Iterative Development Models are more effective than the Waterfall Model. An example of iterative model is Agile Model and Extreme Programming. </w:t>
+      </w:r>
+    </w:p>
+    <w:p>
+      <w:pPr>
+        <w:pStyle w:val="ListParagraph"/>
+        <w:numPr>
+          <w:ilvl w:val="0"/>
+          <w:numId w:val="2"/>
+        </w:numPr>
+        <w:spacing w:after="0" w:line="240" w:lineRule="auto"/>
+        <w:jc w:val="both"/>
+      </w:pPr>
+      <w:r>
+        <w:rPr>
+          <w:b/>
+          <w:bCs/>
+        </w:rPr>
+        <w:t>Change Management and Version Control Management</w:t>
+      </w:r>
+      <w:r>
+        <w:t>:</w:t>
+      </w:r>
+      <w:r>
+        <w:t xml:space="preserve"> This involves on how to handle the change requirements, implementation of new features, handling bugs and many other artifacts as the development continues.</w:t>
+      </w:r>
+    </w:p>
+    <w:p>
+      <w:pPr>
+        <w:pStyle w:val="ListParagraph"/>
+        <w:numPr>
+          <w:ilvl w:val="0"/>
+          <w:numId w:val="2"/>
+        </w:numPr>
+        <w:spacing w:after="0" w:line="240" w:lineRule="auto"/>
+        <w:jc w:val="both"/>
+      </w:pPr>
+      <w:r>
+        <w:rPr>
+          <w:b/>
+          <w:bCs/>
+        </w:rPr>
+        <w:t>Management Metrics</w:t>
+      </w:r>
+      <w:r>
+        <w:t>:</w:t>
+      </w:r>
+      <w:r>
+        <w:t xml:space="preserve"> How the software project manager calculates or evaluates the progress of the project at each stage from project initiation till the project closure.</w:t>
+      </w:r>
+    </w:p>
+    <w:p>
+      <w:pPr>
+        <w:pStyle w:val="ListParagraph"/>
+        <w:numPr>
+          <w:ilvl w:val="0"/>
+          <w:numId w:val="2"/>
+        </w:numPr>
+        <w:spacing w:after="0" w:line="240" w:lineRule="auto"/>
+        <w:jc w:val="both"/>
+      </w:pPr>
+      <w:r>
+        <w:rPr>
+          <w:b/>
+          <w:bCs/>
+        </w:rPr>
+        <w:t xml:space="preserve">Project Charter and Project Scope: </w:t>
+      </w:r>
+      <w:r>
+        <w:t>The way</w:t>
+      </w:r>
+      <w:r>
+        <w:t xml:space="preserve"> Project Charter and Project Scope </w:t>
+      </w:r>
+      <w:r>
+        <w:t>are written or defined could either lead to success or failure of a project. The rate of success can be increased with defining goals that are realistic.</w:t>
+      </w:r>
+    </w:p>
+    <w:p>
+      <w:pPr>
+        <w:pStyle w:val="ListParagraph"/>
+        <w:numPr>
+          <w:ilvl w:val="0"/>
+          <w:numId w:val="2"/>
+        </w:numPr>
+        <w:spacing w:after="0" w:line="240" w:lineRule="auto"/>
+        <w:jc w:val="both"/>
+      </w:pPr>
+      <w:r>
+        <w:rPr>
+          <w:b/>
+          <w:bCs/>
+        </w:rPr>
+        <w:t xml:space="preserve">Estimation of Project Metrics: </w:t>
+      </w:r>
+      <w:r>
+        <w:t>Estimation of elements like project size, effort, costs and schedules are necessary to initiate a good Project plan. This could help in identifying a lot of missing elements or requirements before even starting of the project and this will help in success.</w:t>
+      </w:r>
+    </w:p>
+    <w:p>
+      <w:pPr>
+        <w:pStyle w:val="ListParagraph"/>
+        <w:numPr>
+          <w:ilvl w:val="0"/>
+          <w:numId w:val="2"/>
+        </w:numPr>
+        <w:spacing w:after="0" w:line="240" w:lineRule="auto"/>
+        <w:jc w:val="both"/>
+      </w:pPr>
+      <w:r>
+        <w:rPr>
+          <w:b/>
+          <w:bCs/>
+        </w:rPr>
+        <w:t>Initial Project Plan and Project Initiation:</w:t>
+      </w:r>
+      <w:r>
+        <w:t xml:space="preserve"> Creating an initial project plan will help stakeholders to understand how the software engineering team</w:t>
+      </w:r>
+      <w:r>
+        <w:t xml:space="preserve">’s approach towards the </w:t>
+      </w:r>
+      <w:r>
+        <w:lastRenderedPageBreak/>
+        <w:t>software development. Here the stakeholders feedback is needed and will be helpful in altering the process of development to ensure the success of the project.</w:t>
+      </w:r>
+    </w:p>
+    <w:p>
+      <w:pPr>
+        <w:spacing w:after="0" w:line="240" w:lineRule="auto"/>
+        <w:jc w:val="both"/>
+      </w:pPr>
+    </w:p>
+    <w:p>
+      <w:pPr>
+        <w:spacing w:after="0" w:line="240" w:lineRule="auto"/>
+        <w:jc w:val="both"/>
         <w:rPr>
           <w:b/>
           <w:bCs/>
@@ -182,28 +480,26 @@
     </w:p>
     <w:p>
       <w:pPr>
-        <w:spacing w:after="0" w:line="240" w:lineRule="auto"/>
-      </w:pPr>
-      <w:r>
-        <w:t>Reflect on how the week's learnings could be applied to real-world projects.</w:t>
-      </w:r>
-    </w:p>
-    <w:p>
-      <w:pPr>
-        <w:spacing w:after="0" w:line="240" w:lineRule="auto"/>
-      </w:pPr>
-      <w:r>
-        <w:t>Consider any potential challenges and benefits of implementing these concepts.</w:t>
-      </w:r>
-    </w:p>
-    <w:p>
-      <w:pPr>
-        <w:spacing w:after="0" w:line="240" w:lineRule="auto"/>
-      </w:pPr>
-    </w:p>
-    <w:p>
-      <w:pPr>
-        <w:spacing w:after="0" w:line="240" w:lineRule="auto"/>
+        <w:pStyle w:val="ListParagraph"/>
+        <w:numPr>
+          <w:ilvl w:val="0"/>
+          <w:numId w:val="3"/>
+        </w:numPr>
+        <w:spacing w:after="0" w:line="240" w:lineRule="auto"/>
+        <w:jc w:val="both"/>
+        <w:rPr>
+          <w:b/>
+          <w:bCs/>
+        </w:rPr>
+      </w:pPr>
+      <w:r>
+        <w:t>The tracking, evaluating, predicting and many other important aspects of a project can be collected for various objectives which may be related to the project, the company that is developing or the stake holders. Such data can help in predicting the success rate and failure rate of a project, which can be further used to improve or control the damage that has been made or yet whilst the software is being engineered.</w:t>
+      </w:r>
+    </w:p>
+    <w:p>
+      <w:pPr>
+        <w:spacing w:after="0" w:line="240" w:lineRule="auto"/>
+        <w:jc w:val="both"/>
         <w:rPr>
           <w:b/>
           <w:bCs/>
@@ -219,28 +515,22 @@
     </w:p>
     <w:p>
       <w:pPr>
-        <w:spacing w:after="0" w:line="240" w:lineRule="auto"/>
-      </w:pPr>
-      <w:r>
-        <w:t>Describe any notable interactions with peers during the week.</w:t>
-      </w:r>
-    </w:p>
-    <w:p>
-      <w:pPr>
-        <w:spacing w:after="0" w:line="240" w:lineRule="auto"/>
-      </w:pPr>
-      <w:r>
-        <w:t>Share insights gained through discussions or collaborative activities.</w:t>
-      </w:r>
-    </w:p>
-    <w:p>
-      <w:pPr>
-        <w:spacing w:after="0" w:line="240" w:lineRule="auto"/>
-      </w:pPr>
-    </w:p>
-    <w:p>
-      <w:pPr>
-        <w:spacing w:after="0" w:line="240" w:lineRule="auto"/>
+        <w:pStyle w:val="ListParagraph"/>
+        <w:numPr>
+          <w:ilvl w:val="0"/>
+          <w:numId w:val="3"/>
+        </w:numPr>
+        <w:spacing w:after="0" w:line="240" w:lineRule="auto"/>
+        <w:jc w:val="both"/>
+      </w:pPr>
+      <w:r>
+        <w:t xml:space="preserve">N/A. </w:t>
+      </w:r>
+    </w:p>
+    <w:p>
+      <w:pPr>
+        <w:spacing w:after="0" w:line="240" w:lineRule="auto"/>
+        <w:jc w:val="both"/>
         <w:rPr>
           <w:b/>
           <w:bCs/>
@@ -256,28 +546,25 @@
     </w:p>
     <w:p>
       <w:pPr>
-        <w:spacing w:after="0" w:line="240" w:lineRule="auto"/>
-      </w:pPr>
-      <w:r>
-        <w:t>Identify any challenges encountered while studying this week.</w:t>
-      </w:r>
-    </w:p>
-    <w:p>
-      <w:pPr>
-        <w:spacing w:after="0" w:line="240" w:lineRule="auto"/>
-      </w:pPr>
-      <w:r>
-        <w:t>Note specific areas that need further clarification or additional effort.</w:t>
-      </w:r>
-    </w:p>
-    <w:p>
-      <w:pPr>
-        <w:spacing w:after="0" w:line="240" w:lineRule="auto"/>
-      </w:pPr>
-    </w:p>
-    <w:p>
-      <w:pPr>
-        <w:spacing w:after="0" w:line="240" w:lineRule="auto"/>
+        <w:pStyle w:val="ListParagraph"/>
+        <w:numPr>
+          <w:ilvl w:val="0"/>
+          <w:numId w:val="3"/>
+        </w:numPr>
+        <w:spacing w:after="0" w:line="240" w:lineRule="auto"/>
+        <w:jc w:val="both"/>
+      </w:pPr>
+      <w:r>
+        <w:t>Understanding and differentiating few conc</w:t>
+      </w:r>
+      <w:r>
+        <w:t>epts like Project charter, Project Scope and Project Objectives. Case studies helped in understanding of these concepts in a much clearer manner.</w:t>
+      </w:r>
+    </w:p>
+    <w:p>
+      <w:pPr>
+        <w:spacing w:after="0" w:line="240" w:lineRule="auto"/>
+        <w:jc w:val="both"/>
         <w:rPr>
           <w:b/>
           <w:bCs/>
@@ -293,25 +580,22 @@
     </w:p>
     <w:p>
       <w:pPr>
-        <w:spacing w:after="0" w:line="240" w:lineRule="auto"/>
-      </w:pPr>
-      <w:r>
-        <w:t xml:space="preserve">Mention any activity you undertook for your own professional </w:t>
-      </w:r>
-      <w:proofErr w:type="gramStart"/>
-      <w:r>
-        <w:t>development</w:t>
-      </w:r>
-      <w:proofErr w:type="gramEnd"/>
-    </w:p>
-    <w:p>
-      <w:pPr>
-        <w:spacing w:after="0" w:line="240" w:lineRule="auto"/>
-      </w:pPr>
-    </w:p>
-    <w:p>
-      <w:pPr>
-        <w:spacing w:after="0" w:line="240" w:lineRule="auto"/>
+        <w:pStyle w:val="ListParagraph"/>
+        <w:numPr>
+          <w:ilvl w:val="0"/>
+          <w:numId w:val="3"/>
+        </w:numPr>
+        <w:spacing w:after="0" w:line="240" w:lineRule="auto"/>
+        <w:jc w:val="both"/>
+      </w:pPr>
+      <w:r>
+        <w:t>Starting of Learning Journal was a great development activity, which motivated in implementation of a personal journal and maintaining a calendar for courses and other personal matters.</w:t>
+      </w:r>
+    </w:p>
+    <w:p>
+      <w:pPr>
+        <w:spacing w:after="0" w:line="240" w:lineRule="auto"/>
+        <w:jc w:val="both"/>
         <w:rPr>
           <w:b/>
           <w:bCs/>
@@ -327,513 +611,17 @@
     </w:p>
     <w:p>
       <w:pPr>
-        <w:spacing w:after="0" w:line="240" w:lineRule="auto"/>
-      </w:pPr>
-      <w:r>
-        <w:t>Set specific learning goals for the upcoming week.</w:t>
-      </w:r>
-    </w:p>
-    <w:p>
-      <w:pPr>
-        <w:spacing w:after="0" w:line="240" w:lineRule="auto"/>
-      </w:pPr>
-      <w:r>
-        <w:t>Consider areas where you want to focus for deeper understanding.</w:t>
-      </w:r>
-    </w:p>
-    <w:p>
-      <w:pPr>
-        <w:spacing w:after="0" w:line="240" w:lineRule="auto"/>
-      </w:pPr>
-    </w:p>
-    <w:p>
-      <w:pPr>
-        <w:spacing w:after="0" w:line="240" w:lineRule="auto"/>
-      </w:pPr>
-    </w:p>
-    <w:p>
-      <w:pPr>
-        <w:spacing w:after="0" w:line="240" w:lineRule="auto"/>
-      </w:pPr>
-      <w:r>
-        <w:rPr>
-          <w:b/>
-          <w:bCs/>
-        </w:rPr>
-        <w:t>Week 2:</w:t>
-      </w:r>
-      <w:r>
-        <w:t xml:space="preserve"> [Insert Date Range]</w:t>
-      </w:r>
-    </w:p>
-    <w:p>
-      <w:pPr>
-        <w:spacing w:after="0" w:line="240" w:lineRule="auto"/>
-      </w:pPr>
-    </w:p>
-    <w:p>
-      <w:pPr>
-        <w:spacing w:after="0" w:line="240" w:lineRule="auto"/>
-      </w:pPr>
-      <w:r>
-        <w:rPr>
-          <w:b/>
-          <w:bCs/>
-        </w:rPr>
-        <w:t>Date:</w:t>
-      </w:r>
-      <w:r>
-        <w:t xml:space="preserve"> [Insert Date]</w:t>
-      </w:r>
-    </w:p>
-    <w:p>
-      <w:pPr>
-        <w:spacing w:after="0" w:line="240" w:lineRule="auto"/>
-      </w:pPr>
-    </w:p>
-    <w:p>
-      <w:pPr>
-        <w:spacing w:after="0" w:line="240" w:lineRule="auto"/>
-        <w:rPr>
-          <w:b/>
-          <w:bCs/>
-        </w:rPr>
-      </w:pPr>
-      <w:r>
-        <w:rPr>
-          <w:b/>
-          <w:bCs/>
-        </w:rPr>
-        <w:t>Key Concepts Learned:</w:t>
-      </w:r>
-    </w:p>
-    <w:p>
-      <w:pPr>
-        <w:spacing w:after="0" w:line="240" w:lineRule="auto"/>
-      </w:pPr>
-      <w:r>
-        <w:t>Summarize the main concepts covered in this week's sessions.</w:t>
-      </w:r>
-    </w:p>
-    <w:p>
-      <w:pPr>
-        <w:spacing w:after="0" w:line="240" w:lineRule="auto"/>
-      </w:pPr>
-      <w:r>
-        <w:t>Highlight any connections or extensions to the previous week's material.</w:t>
-      </w:r>
-    </w:p>
-    <w:p>
-      <w:pPr>
-        <w:spacing w:after="0" w:line="240" w:lineRule="auto"/>
-      </w:pPr>
-    </w:p>
-    <w:p>
-      <w:pPr>
-        <w:spacing w:after="0" w:line="240" w:lineRule="auto"/>
-        <w:rPr>
-          <w:b/>
-          <w:bCs/>
-        </w:rPr>
-      </w:pPr>
-      <w:r>
-        <w:rPr>
-          <w:b/>
-          <w:bCs/>
-        </w:rPr>
-        <w:t>Reflections on Case Study</w:t>
-      </w:r>
-      <w:r>
-        <w:rPr>
-          <w:b/>
-          <w:bCs/>
-        </w:rPr>
-        <w:t>/course work</w:t>
-      </w:r>
-      <w:r>
-        <w:rPr>
-          <w:b/>
-          <w:bCs/>
-        </w:rPr>
-        <w:t>:</w:t>
-      </w:r>
-    </w:p>
-    <w:p>
-      <w:pPr>
-        <w:spacing w:after="0" w:line="240" w:lineRule="auto"/>
-      </w:pPr>
-      <w:r>
-        <w:t xml:space="preserve">Discuss any insights gained from </w:t>
-      </w:r>
-      <w:r>
-        <w:t>an activity related to the course or a case study you worked on</w:t>
-      </w:r>
-      <w:r>
-        <w:t>.</w:t>
-      </w:r>
-    </w:p>
-    <w:p>
-      <w:pPr>
-        <w:spacing w:after="0" w:line="240" w:lineRule="auto"/>
-      </w:pPr>
-      <w:r>
-        <w:t>Relate these insights to the course content.</w:t>
-      </w:r>
-    </w:p>
-    <w:p>
-      <w:pPr>
-        <w:spacing w:after="0" w:line="240" w:lineRule="auto"/>
-      </w:pPr>
-    </w:p>
-    <w:p>
-      <w:pPr>
-        <w:spacing w:after="0" w:line="240" w:lineRule="auto"/>
-        <w:rPr>
-          <w:b/>
-          <w:bCs/>
-        </w:rPr>
-      </w:pPr>
-      <w:r>
-        <w:rPr>
-          <w:b/>
-          <w:bCs/>
-        </w:rPr>
-        <w:t>Collaborative Learning:</w:t>
-      </w:r>
-    </w:p>
-    <w:p>
-      <w:pPr>
-        <w:spacing w:after="0" w:line="240" w:lineRule="auto"/>
-        <w:rPr>
-          <w:b/>
-          <w:bCs/>
-        </w:rPr>
-      </w:pPr>
-      <w:r>
-        <w:lastRenderedPageBreak/>
-        <w:t>Reflect on collaborative experiences or group activities during the week.</w:t>
-      </w:r>
-    </w:p>
-    <w:p>
-      <w:pPr>
-        <w:spacing w:after="0" w:line="240" w:lineRule="auto"/>
-      </w:pPr>
-      <w:r>
-        <w:t>Consider how working with peers contributed to your understanding.</w:t>
-      </w:r>
-    </w:p>
-    <w:p>
-      <w:pPr>
-        <w:spacing w:after="0" w:line="240" w:lineRule="auto"/>
-      </w:pPr>
-    </w:p>
-    <w:p>
-      <w:pPr>
-        <w:spacing w:after="0" w:line="240" w:lineRule="auto"/>
-        <w:rPr>
-          <w:b/>
-          <w:bCs/>
-        </w:rPr>
-      </w:pPr>
-      <w:r>
-        <w:rPr>
-          <w:b/>
-          <w:bCs/>
-        </w:rPr>
-        <w:t>Further Research/Readings:</w:t>
-      </w:r>
-    </w:p>
-    <w:p>
-      <w:pPr>
-        <w:spacing w:after="0" w:line="240" w:lineRule="auto"/>
-      </w:pPr>
-      <w:r>
-        <w:t>Identify additional resources or readings explored this week.</w:t>
-      </w:r>
-    </w:p>
-    <w:p>
-      <w:pPr>
-        <w:spacing w:after="0" w:line="240" w:lineRule="auto"/>
-      </w:pPr>
-      <w:r>
-        <w:t>Provide brief notes on how these resources complemented the course material.</w:t>
-      </w:r>
-    </w:p>
-    <w:p>
-      <w:pPr>
-        <w:spacing w:after="0" w:line="240" w:lineRule="auto"/>
-      </w:pPr>
-    </w:p>
-    <w:p>
-      <w:pPr>
-        <w:spacing w:after="0" w:line="240" w:lineRule="auto"/>
-        <w:rPr>
-          <w:b/>
-          <w:bCs/>
-        </w:rPr>
-      </w:pPr>
-      <w:r>
-        <w:rPr>
-          <w:b/>
-          <w:bCs/>
-        </w:rPr>
-        <w:t>Adjustments to Goals:</w:t>
-      </w:r>
-    </w:p>
-    <w:p>
-      <w:pPr>
-        <w:spacing w:after="0" w:line="240" w:lineRule="auto"/>
-      </w:pPr>
-      <w:r>
-        <w:t>Review the goals set for the previous week.</w:t>
-      </w:r>
-    </w:p>
-    <w:p>
-      <w:pPr>
-        <w:spacing w:after="0" w:line="240" w:lineRule="auto"/>
-      </w:pPr>
-      <w:r>
-        <w:t>Note any adjustments based on your progress and evolving understanding.</w:t>
-      </w:r>
-    </w:p>
-    <w:p>
-      <w:pPr>
-        <w:spacing w:after="0" w:line="240" w:lineRule="auto"/>
-      </w:pPr>
-    </w:p>
-    <w:p>
-      <w:pPr>
-        <w:spacing w:after="0" w:line="240" w:lineRule="auto"/>
-        <w:rPr>
-          <w:color w:val="0070C0"/>
-        </w:rPr>
-      </w:pPr>
-      <w:r>
-        <w:rPr>
-          <w:color w:val="0070C0"/>
-        </w:rPr>
-        <w:t>... Continue the Weekly Format for Weeks 3-13 ...</w:t>
-      </w:r>
-    </w:p>
-    <w:p>
-      <w:pPr>
-        <w:spacing w:after="0" w:line="240" w:lineRule="auto"/>
-      </w:pPr>
-    </w:p>
-    <w:p>
-      <w:pPr>
-        <w:spacing w:after="0" w:line="240" w:lineRule="auto"/>
-        <w:rPr>
-          <w:b/>
-          <w:bCs/>
-        </w:rPr>
-      </w:pPr>
-      <w:r>
-        <w:rPr>
-          <w:b/>
-          <w:bCs/>
-        </w:rPr>
-        <w:t>Final Reflections:</w:t>
-      </w:r>
-    </w:p>
-    <w:p>
-      <w:pPr>
-        <w:spacing w:after="0" w:line="240" w:lineRule="auto"/>
-      </w:pPr>
-    </w:p>
-    <w:p>
-      <w:pPr>
-        <w:spacing w:after="0" w:line="240" w:lineRule="auto"/>
-        <w:rPr>
-          <w:b/>
-          <w:bCs/>
-        </w:rPr>
-      </w:pPr>
-      <w:r>
-        <w:rPr>
-          <w:b/>
-          <w:bCs/>
-        </w:rPr>
-        <w:t>Overall Course Impact:</w:t>
-      </w:r>
-    </w:p>
-    <w:p>
-      <w:pPr>
-        <w:spacing w:after="0" w:line="240" w:lineRule="auto"/>
-      </w:pPr>
-      <w:r>
-        <w:t>Summarize the overall impact of the course on your understanding.</w:t>
-      </w:r>
-    </w:p>
-    <w:p>
-      <w:pPr>
-        <w:spacing w:after="0" w:line="240" w:lineRule="auto"/>
-      </w:pPr>
-      <w:r>
-        <w:t>Highlight key insights and transformations in your perspective.</w:t>
-      </w:r>
-    </w:p>
-    <w:p>
-      <w:pPr>
-        <w:spacing w:after="0" w:line="240" w:lineRule="auto"/>
-      </w:pPr>
-    </w:p>
-    <w:p>
-      <w:pPr>
-        <w:spacing w:after="0" w:line="240" w:lineRule="auto"/>
-        <w:rPr>
-          <w:b/>
-          <w:bCs/>
-        </w:rPr>
-      </w:pPr>
-      <w:r>
-        <w:rPr>
-          <w:b/>
-          <w:bCs/>
-        </w:rPr>
-        <w:t>Application in Professional Life:</w:t>
-      </w:r>
-    </w:p>
-    <w:p>
-      <w:pPr>
-        <w:spacing w:after="0" w:line="240" w:lineRule="auto"/>
-      </w:pPr>
-      <w:r>
-        <w:t>Discuss how the knowledge gained in this course can be applied in your professional life.</w:t>
-      </w:r>
-    </w:p>
-    <w:p>
-      <w:pPr>
-        <w:spacing w:after="0" w:line="240" w:lineRule="auto"/>
-      </w:pPr>
-      <w:r>
-        <w:t>Consider specific scenarios or projects where these skills would be valuable.</w:t>
-      </w:r>
-    </w:p>
-    <w:p>
-      <w:pPr>
-        <w:spacing w:after="0" w:line="240" w:lineRule="auto"/>
-      </w:pPr>
-    </w:p>
-    <w:p>
-      <w:pPr>
-        <w:spacing w:after="0" w:line="240" w:lineRule="auto"/>
-        <w:rPr>
-          <w:b/>
-          <w:bCs/>
-        </w:rPr>
-      </w:pPr>
-      <w:r>
-        <w:rPr>
-          <w:b/>
-          <w:bCs/>
-        </w:rPr>
-        <w:t>Peer Collaboration Insights:</w:t>
-      </w:r>
-    </w:p>
-    <w:p>
-      <w:pPr>
-        <w:spacing w:after="0" w:line="240" w:lineRule="auto"/>
-      </w:pPr>
-      <w:r>
-        <w:t>Reflect on the value of peer collaboration throughout the course.</w:t>
-      </w:r>
-    </w:p>
-    <w:p>
-      <w:pPr>
-        <w:spacing w:after="0" w:line="240" w:lineRule="auto"/>
-      </w:pPr>
-      <w:r>
-        <w:t>Consider how interactions with classmates contributed to your learning.</w:t>
-      </w:r>
-    </w:p>
-    <w:p>
-      <w:pPr>
-        <w:spacing w:after="0" w:line="240" w:lineRule="auto"/>
-      </w:pPr>
-    </w:p>
-    <w:p>
-      <w:pPr>
-        <w:spacing w:after="0" w:line="240" w:lineRule="auto"/>
-        <w:rPr>
-          <w:b/>
-          <w:bCs/>
-        </w:rPr>
-      </w:pPr>
-      <w:r>
-        <w:rPr>
-          <w:b/>
-          <w:bCs/>
-        </w:rPr>
-        <w:t>Personal Growth:</w:t>
-      </w:r>
-    </w:p>
-    <w:p>
-      <w:pPr>
-        <w:spacing w:after="0" w:line="240" w:lineRule="auto"/>
-      </w:pPr>
-      <w:r>
-        <w:t>Share insights into your personal growth as a learner.</w:t>
-      </w:r>
-    </w:p>
-    <w:p>
-      <w:pPr>
-        <w:spacing w:after="0" w:line="240" w:lineRule="auto"/>
-      </w:pPr>
-      <w:r>
-        <w:t>Identify areas where you have seen improvement or development.</w:t>
-      </w:r>
-    </w:p>
-    <w:p>
-      <w:pPr>
-        <w:spacing w:after="0" w:line="240" w:lineRule="auto"/>
-      </w:pPr>
-    </w:p>
-    <w:p>
-      <w:pPr>
-        <w:spacing w:after="0" w:line="240" w:lineRule="auto"/>
-      </w:pPr>
-      <w:r>
-        <w:t xml:space="preserve">Note: Ensure that the journal is updated weekly, at least twice a week, and that the </w:t>
-      </w:r>
-      <w:proofErr w:type="gramStart"/>
-      <w:r>
-        <w:t>publicly-accessible</w:t>
-      </w:r>
-      <w:proofErr w:type="gramEnd"/>
-      <w:r>
-        <w:t xml:space="preserve"> cloud service URL is provided for easy access by teaching assistants and for potential test-related inquiries.</w:t>
-      </w:r>
-    </w:p>
-    <w:p>
-      <w:pPr>
-        <w:spacing w:after="0" w:line="240" w:lineRule="auto"/>
-      </w:pPr>
-    </w:p>
-    <w:p>
-      <w:pPr>
-        <w:spacing w:after="0" w:line="240" w:lineRule="auto"/>
-      </w:pPr>
-    </w:p>
-    <w:p>
-      <w:pPr>
-        <w:spacing w:after="0" w:line="240" w:lineRule="auto"/>
-      </w:pPr>
-    </w:p>
-    <w:p>
-      <w:pPr>
-        <w:spacing w:after="0" w:line="240" w:lineRule="auto"/>
-      </w:pPr>
-    </w:p>
-    <w:p>
-      <w:pPr>
-        <w:spacing w:after="0" w:line="240" w:lineRule="auto"/>
-      </w:pPr>
-    </w:p>
-    <w:p>
-      <w:pPr>
-        <w:spacing w:after="0" w:line="240" w:lineRule="auto"/>
-      </w:pPr>
+        <w:pStyle w:val="ListParagraph"/>
+        <w:numPr>
+          <w:ilvl w:val="0"/>
+          <w:numId w:val="3"/>
+        </w:numPr>
+        <w:spacing w:after="0" w:line="240" w:lineRule="auto"/>
+        <w:jc w:val="both"/>
+      </w:pPr>
+      <w:r>
+        <w:t xml:space="preserve">Improve on the speed of learning and time managing. </w:t>
+      </w:r>
     </w:p>
     <w:sectPr>
       <w:pgSz w:w="12240" w:h="15840"/>
@@ -843,6 +631,335 @@
     </w:sectPr>
   </w:body>
 </w:document>
+</file>
+
+<file path=word/numbering.xml><?xml version="1.0" encoding="utf-8"?>
+<w:numbering xmlns:wpc="http://schemas.microsoft.com/office/word/2010/wordprocessingCanvas" xmlns:cx="http://schemas.microsoft.com/office/drawing/2014/chartex" xmlns:cx1="http://schemas.microsoft.com/office/drawing/2015/9/8/chartex" xmlns:cx2="http://schemas.microsoft.com/office/drawing/2015/10/21/chartex" xmlns:cx3="http://schemas.microsoft.com/office/drawing/2016/5/9/chartex" xmlns:cx4="http://schemas.microsoft.com/office/drawing/2016/5/10/chartex" xmlns:cx5="http://schemas.microsoft.com/office/drawing/2016/5/11/chartex" xmlns:cx6="http://schemas.microsoft.com/office/drawing/2016/5/12/chartex" xmlns:cx7="http://schemas.microsoft.com/office/drawing/2016/5/13/chartex" xmlns:cx8="http://schemas.microsoft.com/office/drawing/2016/5/14/chartex" xmlns:mc="http://schemas.openxmlformats.org/markup-compatibility/2006" xmlns:aink="http://schemas.microsoft.com/office/drawing/2016/ink" xmlns:am3d="http://schemas.microsoft.com/office/drawing/2017/model3d" xmlns:o="urn:schemas-microsoft-com:office:office" xmlns:oel="http://schemas.microsoft.com/office/2019/extlst" xmlns:r="http://schemas.openxmlformats.org/officeDocument/2006/relationships" xmlns:m="http://schemas.openxmlformats.org/officeDocument/2006/math" xmlns:v="urn:schemas-microsoft-com:vml" xmlns:wp14="http://schemas.microsoft.com/office/word/2010/wordprocessingDrawing" xmlns:wp="http://schemas.openxmlformats.org/drawingml/2006/wordprocessingDrawing" xmlns:w10="urn:schemas-microsoft-com:office:word" xmlns:w="http://schemas.openxmlformats.org/wordprocessingml/2006/main" xmlns:w14="http://schemas.microsoft.com/office/word/2010/wordml" xmlns:w15="http://schemas.microsoft.com/office/word/2012/wordml" xmlns:w16cex="http://schemas.microsoft.com/office/word/2018/wordml/cex" xmlns:w16cid="http://schemas.microsoft.com/office/word/2016/wordml/cid" xmlns:w16="http://schemas.microsoft.com/office/word/2018/wordml" xmlns:w16sdtdh="http://schemas.microsoft.com/office/word/2020/wordml/sdtdatahash" xmlns:w16se="http://schemas.microsoft.com/office/word/2015/wordml/symex" xmlns:wpg="http://schemas.microsoft.com/office/word/2010/wordprocessingGroup" xmlns:wpi="http://schemas.microsoft.com/office/word/2010/wordprocessingInk" xmlns:wne="http://schemas.microsoft.com/office/word/2006/wordml" xmlns:wps="http://schemas.microsoft.com/office/word/2010/wordprocessingShape" mc:Ignorable="w14 w15 w16se w16cid w16 w16cex w16sdtdh wp14">
+  <w:abstractNum w:abstractNumId="0" w15:restartNumberingAfterBreak="0">
+    <w:nsid w:val="06326870"/>
+    <w:multiLevelType w:val="hybridMultilevel"/>
+    <w:tmpl w:val="12102C6A"/>
+    <w:lvl w:ilvl="0" w:tplc="04090001">
+      <w:start w:val="1"/>
+      <w:numFmt w:val="bullet"/>
+      <w:lvlText w:val=""/>
+      <w:lvlJc w:val="left"/>
+      <w:pPr>
+        <w:ind w:left="1080" w:hanging="360"/>
+      </w:pPr>
+      <w:rPr>
+        <w:rFonts w:ascii="Symbol" w:hAnsi="Symbol" w:hint="default"/>
+      </w:rPr>
+    </w:lvl>
+    <w:lvl w:ilvl="1" w:tplc="04090003" w:tentative="1">
+      <w:start w:val="1"/>
+      <w:numFmt w:val="bullet"/>
+      <w:lvlText w:val="o"/>
+      <w:lvlJc w:val="left"/>
+      <w:pPr>
+        <w:ind w:left="1800" w:hanging="360"/>
+      </w:pPr>
+      <w:rPr>
+        <w:rFonts w:ascii="Courier New" w:hAnsi="Courier New" w:cs="Courier New" w:hint="default"/>
+      </w:rPr>
+    </w:lvl>
+    <w:lvl w:ilvl="2" w:tplc="04090005" w:tentative="1">
+      <w:start w:val="1"/>
+      <w:numFmt w:val="bullet"/>
+      <w:lvlText w:val=""/>
+      <w:lvlJc w:val="left"/>
+      <w:pPr>
+        <w:ind w:left="2520" w:hanging="360"/>
+      </w:pPr>
+      <w:rPr>
+        <w:rFonts w:ascii="Wingdings" w:hAnsi="Wingdings" w:hint="default"/>
+      </w:rPr>
+    </w:lvl>
+    <w:lvl w:ilvl="3" w:tplc="04090001" w:tentative="1">
+      <w:start w:val="1"/>
+      <w:numFmt w:val="bullet"/>
+      <w:lvlText w:val=""/>
+      <w:lvlJc w:val="left"/>
+      <w:pPr>
+        <w:ind w:left="3240" w:hanging="360"/>
+      </w:pPr>
+      <w:rPr>
+        <w:rFonts w:ascii="Symbol" w:hAnsi="Symbol" w:hint="default"/>
+      </w:rPr>
+    </w:lvl>
+    <w:lvl w:ilvl="4" w:tplc="04090003" w:tentative="1">
+      <w:start w:val="1"/>
+      <w:numFmt w:val="bullet"/>
+      <w:lvlText w:val="o"/>
+      <w:lvlJc w:val="left"/>
+      <w:pPr>
+        <w:ind w:left="3960" w:hanging="360"/>
+      </w:pPr>
+      <w:rPr>
+        <w:rFonts w:ascii="Courier New" w:hAnsi="Courier New" w:cs="Courier New" w:hint="default"/>
+      </w:rPr>
+    </w:lvl>
+    <w:lvl w:ilvl="5" w:tplc="04090005" w:tentative="1">
+      <w:start w:val="1"/>
+      <w:numFmt w:val="bullet"/>
+      <w:lvlText w:val=""/>
+      <w:lvlJc w:val="left"/>
+      <w:pPr>
+        <w:ind w:left="4680" w:hanging="360"/>
+      </w:pPr>
+      <w:rPr>
+        <w:rFonts w:ascii="Wingdings" w:hAnsi="Wingdings" w:hint="default"/>
+      </w:rPr>
+    </w:lvl>
+    <w:lvl w:ilvl="6" w:tplc="04090001" w:tentative="1">
+      <w:start w:val="1"/>
+      <w:numFmt w:val="bullet"/>
+      <w:lvlText w:val=""/>
+      <w:lvlJc w:val="left"/>
+      <w:pPr>
+        <w:ind w:left="5400" w:hanging="360"/>
+      </w:pPr>
+      <w:rPr>
+        <w:rFonts w:ascii="Symbol" w:hAnsi="Symbol" w:hint="default"/>
+      </w:rPr>
+    </w:lvl>
+    <w:lvl w:ilvl="7" w:tplc="04090003" w:tentative="1">
+      <w:start w:val="1"/>
+      <w:numFmt w:val="bullet"/>
+      <w:lvlText w:val="o"/>
+      <w:lvlJc w:val="left"/>
+      <w:pPr>
+        <w:ind w:left="6120" w:hanging="360"/>
+      </w:pPr>
+      <w:rPr>
+        <w:rFonts w:ascii="Courier New" w:hAnsi="Courier New" w:cs="Courier New" w:hint="default"/>
+      </w:rPr>
+    </w:lvl>
+    <w:lvl w:ilvl="8" w:tplc="04090005" w:tentative="1">
+      <w:start w:val="1"/>
+      <w:numFmt w:val="bullet"/>
+      <w:lvlText w:val=""/>
+      <w:lvlJc w:val="left"/>
+      <w:pPr>
+        <w:ind w:left="6840" w:hanging="360"/>
+      </w:pPr>
+      <w:rPr>
+        <w:rFonts w:ascii="Wingdings" w:hAnsi="Wingdings" w:hint="default"/>
+      </w:rPr>
+    </w:lvl>
+  </w:abstractNum>
+  <w:abstractNum w:abstractNumId="1" w15:restartNumberingAfterBreak="0">
+    <w:nsid w:val="5E0E07BC"/>
+    <w:multiLevelType w:val="hybridMultilevel"/>
+    <w:tmpl w:val="D558383C"/>
+    <w:lvl w:ilvl="0" w:tplc="04090001">
+      <w:start w:val="1"/>
+      <w:numFmt w:val="bullet"/>
+      <w:lvlText w:val=""/>
+      <w:lvlJc w:val="left"/>
+      <w:pPr>
+        <w:ind w:left="720" w:hanging="360"/>
+      </w:pPr>
+      <w:rPr>
+        <w:rFonts w:ascii="Symbol" w:hAnsi="Symbol" w:hint="default"/>
+      </w:rPr>
+    </w:lvl>
+    <w:lvl w:ilvl="1" w:tplc="04090003">
+      <w:start w:val="1"/>
+      <w:numFmt w:val="bullet"/>
+      <w:lvlText w:val="o"/>
+      <w:lvlJc w:val="left"/>
+      <w:pPr>
+        <w:ind w:left="1440" w:hanging="360"/>
+      </w:pPr>
+      <w:rPr>
+        <w:rFonts w:ascii="Courier New" w:hAnsi="Courier New" w:cs="Courier New" w:hint="default"/>
+      </w:rPr>
+    </w:lvl>
+    <w:lvl w:ilvl="2" w:tplc="04090005" w:tentative="1">
+      <w:start w:val="1"/>
+      <w:numFmt w:val="bullet"/>
+      <w:lvlText w:val=""/>
+      <w:lvlJc w:val="left"/>
+      <w:pPr>
+        <w:ind w:left="2160" w:hanging="360"/>
+      </w:pPr>
+      <w:rPr>
+        <w:rFonts w:ascii="Wingdings" w:hAnsi="Wingdings" w:hint="default"/>
+      </w:rPr>
+    </w:lvl>
+    <w:lvl w:ilvl="3" w:tplc="04090001" w:tentative="1">
+      <w:start w:val="1"/>
+      <w:numFmt w:val="bullet"/>
+      <w:lvlText w:val=""/>
+      <w:lvlJc w:val="left"/>
+      <w:pPr>
+        <w:ind w:left="2880" w:hanging="360"/>
+      </w:pPr>
+      <w:rPr>
+        <w:rFonts w:ascii="Symbol" w:hAnsi="Symbol" w:hint="default"/>
+      </w:rPr>
+    </w:lvl>
+    <w:lvl w:ilvl="4" w:tplc="04090003" w:tentative="1">
+      <w:start w:val="1"/>
+      <w:numFmt w:val="bullet"/>
+      <w:lvlText w:val="o"/>
+      <w:lvlJc w:val="left"/>
+      <w:pPr>
+        <w:ind w:left="3600" w:hanging="360"/>
+      </w:pPr>
+      <w:rPr>
+        <w:rFonts w:ascii="Courier New" w:hAnsi="Courier New" w:cs="Courier New" w:hint="default"/>
+      </w:rPr>
+    </w:lvl>
+    <w:lvl w:ilvl="5" w:tplc="04090005" w:tentative="1">
+      <w:start w:val="1"/>
+      <w:numFmt w:val="bullet"/>
+      <w:lvlText w:val=""/>
+      <w:lvlJc w:val="left"/>
+      <w:pPr>
+        <w:ind w:left="4320" w:hanging="360"/>
+      </w:pPr>
+      <w:rPr>
+        <w:rFonts w:ascii="Wingdings" w:hAnsi="Wingdings" w:hint="default"/>
+      </w:rPr>
+    </w:lvl>
+    <w:lvl w:ilvl="6" w:tplc="04090001" w:tentative="1">
+      <w:start w:val="1"/>
+      <w:numFmt w:val="bullet"/>
+      <w:lvlText w:val=""/>
+      <w:lvlJc w:val="left"/>
+      <w:pPr>
+        <w:ind w:left="5040" w:hanging="360"/>
+      </w:pPr>
+      <w:rPr>
+        <w:rFonts w:ascii="Symbol" w:hAnsi="Symbol" w:hint="default"/>
+      </w:rPr>
+    </w:lvl>
+    <w:lvl w:ilvl="7" w:tplc="04090003" w:tentative="1">
+      <w:start w:val="1"/>
+      <w:numFmt w:val="bullet"/>
+      <w:lvlText w:val="o"/>
+      <w:lvlJc w:val="left"/>
+      <w:pPr>
+        <w:ind w:left="5760" w:hanging="360"/>
+      </w:pPr>
+      <w:rPr>
+        <w:rFonts w:ascii="Courier New" w:hAnsi="Courier New" w:cs="Courier New" w:hint="default"/>
+      </w:rPr>
+    </w:lvl>
+    <w:lvl w:ilvl="8" w:tplc="04090005" w:tentative="1">
+      <w:start w:val="1"/>
+      <w:numFmt w:val="bullet"/>
+      <w:lvlText w:val=""/>
+      <w:lvlJc w:val="left"/>
+      <w:pPr>
+        <w:ind w:left="6480" w:hanging="360"/>
+      </w:pPr>
+      <w:rPr>
+        <w:rFonts w:ascii="Wingdings" w:hAnsi="Wingdings" w:hint="default"/>
+      </w:rPr>
+    </w:lvl>
+  </w:abstractNum>
+  <w:abstractNum w:abstractNumId="2" w15:restartNumberingAfterBreak="0">
+    <w:nsid w:val="6A8F4B02"/>
+    <w:multiLevelType w:val="hybridMultilevel"/>
+    <w:tmpl w:val="D3DAF49E"/>
+    <w:lvl w:ilvl="0" w:tplc="0409000F">
+      <w:start w:val="1"/>
+      <w:numFmt w:val="decimal"/>
+      <w:lvlText w:val="%1."/>
+      <w:lvlJc w:val="left"/>
+      <w:pPr>
+        <w:ind w:left="720" w:hanging="360"/>
+      </w:pPr>
+      <w:rPr>
+        <w:rFonts w:hint="default"/>
+      </w:rPr>
+    </w:lvl>
+    <w:lvl w:ilvl="1" w:tplc="04090019" w:tentative="1">
+      <w:start w:val="1"/>
+      <w:numFmt w:val="lowerLetter"/>
+      <w:lvlText w:val="%2."/>
+      <w:lvlJc w:val="left"/>
+      <w:pPr>
+        <w:ind w:left="1440" w:hanging="360"/>
+      </w:pPr>
+    </w:lvl>
+    <w:lvl w:ilvl="2" w:tplc="0409001B" w:tentative="1">
+      <w:start w:val="1"/>
+      <w:numFmt w:val="lowerRoman"/>
+      <w:lvlText w:val="%3."/>
+      <w:lvlJc w:val="right"/>
+      <w:pPr>
+        <w:ind w:left="2160" w:hanging="180"/>
+      </w:pPr>
+    </w:lvl>
+    <w:lvl w:ilvl="3" w:tplc="0409000F" w:tentative="1">
+      <w:start w:val="1"/>
+      <w:numFmt w:val="decimal"/>
+      <w:lvlText w:val="%4."/>
+      <w:lvlJc w:val="left"/>
+      <w:pPr>
+        <w:ind w:left="2880" w:hanging="360"/>
+      </w:pPr>
+    </w:lvl>
+    <w:lvl w:ilvl="4" w:tplc="04090019" w:tentative="1">
+      <w:start w:val="1"/>
+      <w:numFmt w:val="lowerLetter"/>
+      <w:lvlText w:val="%5."/>
+      <w:lvlJc w:val="left"/>
+      <w:pPr>
+        <w:ind w:left="3600" w:hanging="360"/>
+      </w:pPr>
+    </w:lvl>
+    <w:lvl w:ilvl="5" w:tplc="0409001B" w:tentative="1">
+      <w:start w:val="1"/>
+      <w:numFmt w:val="lowerRoman"/>
+      <w:lvlText w:val="%6."/>
+      <w:lvlJc w:val="right"/>
+      <w:pPr>
+        <w:ind w:left="4320" w:hanging="180"/>
+      </w:pPr>
+    </w:lvl>
+    <w:lvl w:ilvl="6" w:tplc="0409000F" w:tentative="1">
+      <w:start w:val="1"/>
+      <w:numFmt w:val="decimal"/>
+      <w:lvlText w:val="%7."/>
+      <w:lvlJc w:val="left"/>
+      <w:pPr>
+        <w:ind w:left="5040" w:hanging="360"/>
+      </w:pPr>
+    </w:lvl>
+    <w:lvl w:ilvl="7" w:tplc="04090019" w:tentative="1">
+      <w:start w:val="1"/>
+      <w:numFmt w:val="lowerLetter"/>
+      <w:lvlText w:val="%8."/>
+      <w:lvlJc w:val="left"/>
+      <w:pPr>
+        <w:ind w:left="5760" w:hanging="360"/>
+      </w:pPr>
+    </w:lvl>
+    <w:lvl w:ilvl="8" w:tplc="0409001B" w:tentative="1">
+      <w:start w:val="1"/>
+      <w:numFmt w:val="lowerRoman"/>
+      <w:lvlText w:val="%9."/>
+      <w:lvlJc w:val="right"/>
+      <w:pPr>
+        <w:ind w:left="6480" w:hanging="180"/>
+      </w:pPr>
+    </w:lvl>
+  </w:abstractNum>
+  <w:num w:numId="1" w16cid:durableId="725757293">
+    <w:abstractNumId w:val="2"/>
+  </w:num>
+  <w:num w:numId="2" w16cid:durableId="705640016">
+    <w:abstractNumId w:val="1"/>
+  </w:num>
+  <w:num w:numId="3" w16cid:durableId="389885757">
+    <w:abstractNumId w:val="0"/>
+  </w:num>
+</w:numbering>
 </file>
 
 <file path=word/styles.xml><?xml version="1.0" encoding="utf-8"?>

</xml_diff>